<commit_message>
This is my new commit
</commit_message>
<xml_diff>
--- a/Workshop_6_Dheeraj.docx
+++ b/Workshop_6_Dheeraj.docx
@@ -24,6 +24,26 @@
     </w:p>
     <w:p>
       <w:pPr>
+        <w:jc w:val="center"/>
+        <w:rPr>
+          <w:b/>
+          <w:bCs/>
+          <w:sz w:val="32"/>
+          <w:szCs w:val="32"/>
+        </w:rPr>
+      </w:pPr>
+      <w:r>
+        <w:rPr>
+          <w:b/>
+          <w:bCs/>
+          <w:sz w:val="32"/>
+          <w:szCs w:val="32"/>
+        </w:rPr>
+        <w:t>Dheeeraj</w:t>
+      </w:r>
+    </w:p>
+    <w:p>
+      <w:pPr>
         <w:rPr>
           <w:lang w:val="en-US"/>
         </w:rPr>
@@ -64,6 +84,7 @@
       </w:pPr>
       <w:r>
         <w:rPr>
+          <w:noProof/>
           <w:lang w:val="en-US"/>
         </w:rPr>
         <w:drawing>
@@ -125,6 +146,7 @@
       </w:pPr>
       <w:r>
         <w:rPr>
+          <w:noProof/>
           <w:lang w:val="en-US"/>
         </w:rPr>
         <w:drawing>
@@ -179,6 +201,7 @@
       </w:pPr>
       <w:r>
         <w:rPr>
+          <w:noProof/>
           <w:lang w:val="en-US"/>
         </w:rPr>
         <w:lastRenderedPageBreak/>
@@ -254,6 +277,7 @@
       </w:pPr>
       <w:r>
         <w:rPr>
+          <w:noProof/>
           <w:lang w:val="en-US"/>
         </w:rPr>
         <w:drawing>
@@ -315,6 +339,7 @@
       </w:pPr>
       <w:r>
         <w:rPr>
+          <w:noProof/>
           <w:lang w:val="en-US"/>
         </w:rPr>
         <w:lastRenderedPageBreak/>
@@ -770,6 +795,7 @@
   <w:style w:type="character" w:default="1" w:styleId="DefaultParagraphFont">
     <w:name w:val="Default Paragraph Font"/>
     <w:uiPriority w:val="1"/>
+    <w:semiHidden/>
     <w:unhideWhenUsed/>
   </w:style>
   <w:style w:type="table" w:default="1" w:styleId="TableNormal">

</xml_diff>